<commit_message>
Creación del nuevo archivo galery.html dentro del proyecto
Signed-off-by: Pedro de Jesus Hernandez Palacios <jesussnake9@gmail.com>
Signed-off-by: Manuel Hernández Osorio <osorioevid157@gmail.com>
</commit_message>
<xml_diff>
--- a/Documentos/Página web Ast Telecomunicaciones.docx
+++ b/Documentos/Página web Ast Telecomunicaciones.docx
@@ -24,23 +24,30 @@
     </w:p>
     <w:p>
       <w:r>
-        <w:t xml:space="preserve">Ing. Osorio </w:t>
-      </w:r>
-    </w:p>
-    <w:p>
-      <w:r>
-        <w:t xml:space="preserve">Ing. Nelson </w:t>
-      </w:r>
-    </w:p>
-    <w:p>
-      <w:r>
-        <w:t xml:space="preserve">Ing. </w:t>
-      </w:r>
+        <w:t xml:space="preserve">Osorio </w:t>
+      </w:r>
+    </w:p>
+    <w:p>
+      <w:r>
+        <w:t xml:space="preserve">Nelson </w:t>
+      </w:r>
+    </w:p>
+    <w:p>
       <w:r>
         <w:t xml:space="preserve">Pedro de </w:t>
       </w:r>
       <w:r>
         <w:t>Jesús</w:t>
+      </w:r>
+    </w:p>
+    <w:p>
+      <w:r>
+        <w:t>Diego</w:t>
+      </w:r>
+    </w:p>
+    <w:p>
+      <w:r>
+        <w:t xml:space="preserve">Marco </w:t>
       </w:r>
     </w:p>
     <w:p>
@@ -147,8 +154,17 @@
     <w:p>
       <w:pPr>
         <w:jc w:val="center"/>
+        <w:rPr>
+          <w:b/>
+          <w:bCs/>
+        </w:rPr>
       </w:pPr>
       <w:r>
+        <w:rPr>
+          <w:b/>
+          <w:bCs/>
+          <w:noProof/>
+        </w:rPr>
         <w:drawing>
           <wp:inline distT="0" distB="0" distL="0" distR="0" wp14:anchorId="24CD3D28" wp14:editId="0D8B7DFE">
             <wp:extent cx="1221105" cy="1060450"/>
@@ -194,6 +210,55 @@
       </w:r>
     </w:p>
     <w:p>
+      <w:pPr>
+        <w:rPr>
+          <w:b/>
+          <w:bCs/>
+        </w:rPr>
+      </w:pPr>
+      <w:r>
+        <w:rPr>
+          <w:b/>
+          <w:bCs/>
+        </w:rPr>
+        <w:t>Rediseño del logotipo</w:t>
+      </w:r>
+    </w:p>
+    <w:p>
+      <w:r>
+        <w:t xml:space="preserve">Colaborador a cargo Marco  </w:t>
+      </w:r>
+    </w:p>
+    <w:p>
+      <w:pPr>
+        <w:rPr>
+          <w:b/>
+          <w:bCs/>
+        </w:rPr>
+      </w:pPr>
+      <w:r>
+        <w:rPr>
+          <w:b/>
+          <w:bCs/>
+        </w:rPr>
+        <w:t>La subida al servidor será mediante un servidor HTTP con terminación .</w:t>
+      </w:r>
+      <w:proofErr w:type="spellStart"/>
+      <w:r>
+        <w:rPr>
+          <w:b/>
+          <w:bCs/>
+        </w:rPr>
+        <w:t>com</w:t>
+      </w:r>
+      <w:proofErr w:type="spellEnd"/>
+    </w:p>
+    <w:p>
+      <w:r>
+        <w:t xml:space="preserve">Colaborador a cargo Diego  </w:t>
+      </w:r>
+    </w:p>
+    <w:p>
       <w:r>
         <w:rPr>
           <w:b/>
@@ -214,26 +279,9 @@
         <w:t>Fecha de termino:</w:t>
       </w:r>
       <w:r>
-        <w:t xml:space="preserve"> </w:t>
-      </w:r>
-      <w:r>
-        <w:t>14</w:t>
-      </w:r>
-      <w:r>
-        <w:t>/</w:t>
-      </w:r>
-      <w:r>
-        <w:t>08</w:t>
-      </w:r>
-      <w:r>
-        <w:t xml:space="preserve">/2024 </w:t>
-      </w:r>
-    </w:p>
-    <w:p/>
-    <w:p/>
-    <w:p/>
-    <w:p/>
-    <w:p/>
+        <w:t xml:space="preserve"> 14/08/2024 </w:t>
+      </w:r>
+    </w:p>
     <w:p/>
     <w:sectPr>
       <w:pgSz w:w="12240" w:h="15840"/>

</xml_diff>

<commit_message>
Asignacion de tareas para los demas colaboradores
Signed-off-by: Pedro de Jesus Hernandez Palacios <jesussnake9@gmail.com>
</commit_message>
<xml_diff>
--- a/Documentos/Página web Ast Telecomunicaciones.docx
+++ b/Documentos/Página web Ast Telecomunicaciones.docx
@@ -24,23 +24,30 @@
     </w:p>
     <w:p>
       <w:r>
-        <w:t xml:space="preserve">Ing. Osorio </w:t>
-      </w:r>
-    </w:p>
-    <w:p>
-      <w:r>
-        <w:t xml:space="preserve">Ing. Nelson </w:t>
-      </w:r>
-    </w:p>
-    <w:p>
-      <w:r>
-        <w:t xml:space="preserve">Ing. </w:t>
-      </w:r>
+        <w:t xml:space="preserve">Osorio </w:t>
+      </w:r>
+    </w:p>
+    <w:p>
+      <w:r>
+        <w:t xml:space="preserve">Nelson </w:t>
+      </w:r>
+    </w:p>
+    <w:p>
       <w:r>
         <w:t xml:space="preserve">Pedro de </w:t>
       </w:r>
       <w:r>
         <w:t>Jesús</w:t>
+      </w:r>
+    </w:p>
+    <w:p>
+      <w:r>
+        <w:t>Diego</w:t>
+      </w:r>
+    </w:p>
+    <w:p>
+      <w:r>
+        <w:t xml:space="preserve">Marco </w:t>
       </w:r>
     </w:p>
     <w:p>
@@ -147,8 +154,17 @@
     <w:p>
       <w:pPr>
         <w:jc w:val="center"/>
+        <w:rPr>
+          <w:b/>
+          <w:bCs/>
+        </w:rPr>
       </w:pPr>
       <w:r>
+        <w:rPr>
+          <w:b/>
+          <w:bCs/>
+          <w:noProof/>
+        </w:rPr>
         <w:drawing>
           <wp:inline distT="0" distB="0" distL="0" distR="0" wp14:anchorId="24CD3D28" wp14:editId="0D8B7DFE">
             <wp:extent cx="1221105" cy="1060450"/>
@@ -194,6 +210,55 @@
       </w:r>
     </w:p>
     <w:p>
+      <w:pPr>
+        <w:rPr>
+          <w:b/>
+          <w:bCs/>
+        </w:rPr>
+      </w:pPr>
+      <w:r>
+        <w:rPr>
+          <w:b/>
+          <w:bCs/>
+        </w:rPr>
+        <w:t>Rediseño del logotipo</w:t>
+      </w:r>
+    </w:p>
+    <w:p>
+      <w:r>
+        <w:t xml:space="preserve">Colaborador a cargo Marco  </w:t>
+      </w:r>
+    </w:p>
+    <w:p>
+      <w:pPr>
+        <w:rPr>
+          <w:b/>
+          <w:bCs/>
+        </w:rPr>
+      </w:pPr>
+      <w:r>
+        <w:rPr>
+          <w:b/>
+          <w:bCs/>
+        </w:rPr>
+        <w:t>La subida al servidor será mediante un servidor HTTP con terminación .</w:t>
+      </w:r>
+      <w:proofErr w:type="spellStart"/>
+      <w:r>
+        <w:rPr>
+          <w:b/>
+          <w:bCs/>
+        </w:rPr>
+        <w:t>com</w:t>
+      </w:r>
+      <w:proofErr w:type="spellEnd"/>
+    </w:p>
+    <w:p>
+      <w:r>
+        <w:t xml:space="preserve">Colaborador a cargo Diego  </w:t>
+      </w:r>
+    </w:p>
+    <w:p>
       <w:r>
         <w:rPr>
           <w:b/>
@@ -214,26 +279,9 @@
         <w:t>Fecha de termino:</w:t>
       </w:r>
       <w:r>
-        <w:t xml:space="preserve"> </w:t>
-      </w:r>
-      <w:r>
-        <w:t>14</w:t>
-      </w:r>
-      <w:r>
-        <w:t>/</w:t>
-      </w:r>
-      <w:r>
-        <w:t>08</w:t>
-      </w:r>
-      <w:r>
-        <w:t xml:space="preserve">/2024 </w:t>
-      </w:r>
-    </w:p>
-    <w:p/>
-    <w:p/>
-    <w:p/>
-    <w:p/>
-    <w:p/>
+        <w:t xml:space="preserve"> 14/08/2024 </w:t>
+      </w:r>
+    </w:p>
     <w:p/>
     <w:sectPr>
       <w:pgSz w:w="12240" w:h="15840"/>

</xml_diff>